<commit_message>
Added more content :,)
</commit_message>
<xml_diff>
--- a/Navrh.docx
+++ b/Navrh.docx
@@ -2,11 +2,561 @@
 <file path=word/document.xml><?xml version="1.0" encoding="utf-8"?>
 <w:document xmlns:wpc="http://schemas.microsoft.com/office/word/2010/wordprocessingCanvas" xmlns:cx="http://schemas.microsoft.com/office/drawing/2014/chartex" xmlns:cx1="http://schemas.microsoft.com/office/drawing/2015/9/8/chartex" xmlns:cx2="http://schemas.microsoft.com/office/drawing/2015/10/21/chartex" xmlns:cx3="http://schemas.microsoft.com/office/drawing/2016/5/9/chartex" xmlns:cx4="http://schemas.microsoft.com/office/drawing/2016/5/10/chartex" xmlns:cx5="http://schemas.microsoft.com/office/drawing/2016/5/11/chartex" xmlns:cx6="http://schemas.microsoft.com/office/drawing/2016/5/12/chartex" xmlns:cx7="http://schemas.microsoft.com/office/drawing/2016/5/13/chartex" xmlns:cx8="http://schemas.microsoft.com/office/drawing/2016/5/14/chartex" xmlns:mc="http://schemas.openxmlformats.org/markup-compatibility/2006" xmlns:aink="http://schemas.microsoft.com/office/drawing/2016/ink" xmlns:am3d="http://schemas.microsoft.com/office/drawing/2017/model3d" xmlns:o="urn:schemas-microsoft-com:office:office" xmlns:r="http://schemas.openxmlformats.org/officeDocument/2006/relationships" xmlns:m="http://schemas.openxmlformats.org/officeDocument/2006/math" xmlns:v="urn:schemas-microsoft-com:vml" xmlns:wp14="http://schemas.microsoft.com/office/word/2010/wordprocessingDrawing" xmlns:wp="http://schemas.openxmlformats.org/drawingml/2006/wordprocessingDrawing" xmlns:w10="urn:schemas-microsoft-com:office:word" xmlns:w="http://schemas.openxmlformats.org/wordprocessingml/2006/main" xmlns:w14="http://schemas.microsoft.com/office/word/2010/wordml" xmlns:w15="http://schemas.microsoft.com/office/word/2012/wordml" xmlns:w16cex="http://schemas.microsoft.com/office/word/2018/wordml/cex" xmlns:w16cid="http://schemas.microsoft.com/office/word/2016/wordml/cid" xmlns:w16="http://schemas.microsoft.com/office/word/2018/wordml" xmlns:w16sdtdh="http://schemas.microsoft.com/office/word/2020/wordml/sdtdatahash" xmlns:w16se="http://schemas.microsoft.com/office/word/2015/wordml/symex" xmlns:wpg="http://schemas.microsoft.com/office/word/2010/wordprocessingGroup" xmlns:wpi="http://schemas.microsoft.com/office/word/2010/wordprocessingInk" xmlns:wne="http://schemas.microsoft.com/office/word/2006/wordml" xmlns:wps="http://schemas.microsoft.com/office/word/2010/wordprocessingShape" mc:Ignorable="w14 w15 w16se w16cid w16 w16cex w16sdtdh wp14">
   <w:body>
+    <w:sdt>
+      <w:sdtPr>
+        <w:id w:val="-580603844"/>
+        <w:docPartObj>
+          <w:docPartGallery w:val="Cover Pages"/>
+          <w:docPartUnique/>
+        </w:docPartObj>
+      </w:sdtPr>
+      <w:sdtContent>
+        <w:p/>
+        <w:p>
+          <w:pPr>
+            <w:rPr>
+              <w:rFonts w:asciiTheme="majorHAnsi" w:eastAsiaTheme="majorEastAsia" w:hAnsiTheme="majorHAnsi" w:cstheme="majorBidi"/>
+              <w:color w:val="2F5496" w:themeColor="accent1" w:themeShade="BF"/>
+              <w:sz w:val="32"/>
+              <w:szCs w:val="32"/>
+            </w:rPr>
+          </w:pPr>
+          <w:r>
+            <w:rPr>
+              <w:noProof/>
+            </w:rPr>
+            <mc:AlternateContent>
+              <mc:Choice Requires="wps">
+                <w:drawing>
+                  <wp:anchor distT="45720" distB="45720" distL="114300" distR="114300" simplePos="0" relativeHeight="251662336" behindDoc="0" locked="0" layoutInCell="1" allowOverlap="1" wp14:anchorId="7FE2340B" wp14:editId="54FD2AC3">
+                    <wp:simplePos x="0" y="0"/>
+                    <wp:positionH relativeFrom="margin">
+                      <wp:posOffset>371475</wp:posOffset>
+                    </wp:positionH>
+                    <wp:positionV relativeFrom="paragraph">
+                      <wp:posOffset>8032123</wp:posOffset>
+                    </wp:positionV>
+                    <wp:extent cx="1489075" cy="1404620"/>
+                    <wp:effectExtent l="0" t="0" r="0" b="1270"/>
+                    <wp:wrapSquare wrapText="bothSides"/>
+                    <wp:docPr id="217" name="Textové pole 2"/>
+                    <wp:cNvGraphicFramePr>
+                      <a:graphicFrameLocks xmlns:a="http://schemas.openxmlformats.org/drawingml/2006/main"/>
+                    </wp:cNvGraphicFramePr>
+                    <a:graphic xmlns:a="http://schemas.openxmlformats.org/drawingml/2006/main">
+                      <a:graphicData uri="http://schemas.microsoft.com/office/word/2010/wordprocessingShape">
+                        <wps:wsp>
+                          <wps:cNvSpPr txBox="1">
+                            <a:spLocks noChangeArrowheads="1"/>
+                          </wps:cNvSpPr>
+                          <wps:spPr bwMode="auto">
+                            <a:xfrm>
+                              <a:off x="0" y="0"/>
+                              <a:ext cx="1489075" cy="1404620"/>
+                            </a:xfrm>
+                            <a:prstGeom prst="rect">
+                              <a:avLst/>
+                            </a:prstGeom>
+                            <a:solidFill>
+                              <a:srgbClr val="FFFFFF"/>
+                            </a:solidFill>
+                            <a:ln w="9525">
+                              <a:noFill/>
+                              <a:miter lim="800000"/>
+                              <a:headEnd/>
+                              <a:tailEnd/>
+                            </a:ln>
+                          </wps:spPr>
+                          <wps:txbx>
+                            <w:txbxContent>
+                              <w:p>
+                                <w:r>
+                                  <w:t>Datum odevzdání: 24.01.2022</w:t>
+                                </w:r>
+                              </w:p>
+                            </w:txbxContent>
+                          </wps:txbx>
+                          <wps:bodyPr rot="0" vert="horz" wrap="square" lIns="91440" tIns="45720" rIns="91440" bIns="45720" anchor="t" anchorCtr="0">
+                            <a:spAutoFit/>
+                          </wps:bodyPr>
+                        </wps:wsp>
+                      </a:graphicData>
+                    </a:graphic>
+                    <wp14:sizeRelH relativeFrom="margin">
+                      <wp14:pctWidth>0</wp14:pctWidth>
+                    </wp14:sizeRelH>
+                    <wp14:sizeRelV relativeFrom="margin">
+                      <wp14:pctHeight>20000</wp14:pctHeight>
+                    </wp14:sizeRelV>
+                  </wp:anchor>
+                </w:drawing>
+              </mc:Choice>
+              <mc:Fallback>
+                <w:pict>
+                  <v:shapetype w14:anchorId="7FE2340B" id="_x0000_t202" coordsize="21600,21600" o:spt="202" path="m,l,21600r21600,l21600,xe">
+                    <v:stroke joinstyle="miter"/>
+                    <v:path gradientshapeok="t" o:connecttype="rect"/>
+                  </v:shapetype>
+                  <v:shape id="Textové pole 2" o:spid="_x0000_s1026" type="#_x0000_t202" style="position:absolute;margin-left:29.25pt;margin-top:632.45pt;width:117.25pt;height:110.6pt;z-index:251662336;visibility:visible;mso-wrap-style:square;mso-width-percent:0;mso-height-percent:200;mso-wrap-distance-left:9pt;mso-wrap-distance-top:3.6pt;mso-wrap-distance-right:9pt;mso-wrap-distance-bottom:3.6pt;mso-position-horizontal:absolute;mso-position-horizontal-relative:margin;mso-position-vertical:absolute;mso-position-vertical-relative:text;mso-width-percent:0;mso-height-percent:200;mso-width-relative:margin;mso-height-relative:margin;v-text-anchor:top" o:gfxdata="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" stroked="f">
+                    <v:textbox style="mso-fit-shape-to-text:t">
+                      <w:txbxContent>
+                        <w:p>
+                          <w:r>
+                            <w:t>Datum odevzdání: 24.01.2022</w:t>
+                          </w:r>
+                        </w:p>
+                      </w:txbxContent>
+                    </v:textbox>
+                    <w10:wrap type="square" anchorx="margin"/>
+                  </v:shape>
+                </w:pict>
+              </mc:Fallback>
+            </mc:AlternateContent>
+          </w:r>
+          <w:r>
+            <w:rPr>
+              <w:noProof/>
+            </w:rPr>
+            <mc:AlternateContent>
+              <mc:Choice Requires="wps">
+                <w:drawing>
+                  <wp:anchor distT="0" distB="0" distL="182880" distR="182880" simplePos="0" relativeHeight="251660288" behindDoc="0" locked="0" layoutInCell="1" allowOverlap="1" wp14:anchorId="70EB46E8" wp14:editId="0D0C28D2">
+                    <wp:simplePos x="0" y="0"/>
+                    <mc:AlternateContent>
+                      <mc:Choice Requires="wp14">
+                        <wp:positionH relativeFrom="margin">
+                          <wp14:pctPosHOffset>7700</wp14:pctPosHOffset>
+                        </wp:positionH>
+                      </mc:Choice>
+                      <mc:Fallback>
+                        <wp:positionH relativeFrom="page">
+                          <wp:posOffset>1343025</wp:posOffset>
+                        </wp:positionH>
+                      </mc:Fallback>
+                    </mc:AlternateContent>
+                    <mc:AlternateContent>
+                      <mc:Choice Requires="wp14">
+                        <wp:positionV relativeFrom="page">
+                          <wp14:pctPosVOffset>54000</wp14:pctPosVOffset>
+                        </wp:positionV>
+                      </mc:Choice>
+                      <mc:Fallback>
+                        <wp:positionV relativeFrom="page">
+                          <wp:posOffset>5773420</wp:posOffset>
+                        </wp:positionV>
+                      </mc:Fallback>
+                    </mc:AlternateContent>
+                    <wp:extent cx="4686300" cy="6720840"/>
+                    <wp:effectExtent l="0" t="0" r="10160" b="3810"/>
+                    <wp:wrapSquare wrapText="bothSides"/>
+                    <wp:docPr id="131" name="Textové pole 131"/>
+                    <wp:cNvGraphicFramePr/>
+                    <a:graphic xmlns:a="http://schemas.openxmlformats.org/drawingml/2006/main">
+                      <a:graphicData uri="http://schemas.microsoft.com/office/word/2010/wordprocessingShape">
+                        <wps:wsp>
+                          <wps:cNvSpPr txBox="1"/>
+                          <wps:spPr>
+                            <a:xfrm>
+                              <a:off x="0" y="0"/>
+                              <a:ext cx="4686300" cy="6720840"/>
+                            </a:xfrm>
+                            <a:prstGeom prst="rect">
+                              <a:avLst/>
+                            </a:prstGeom>
+                            <a:noFill/>
+                            <a:ln w="6350">
+                              <a:noFill/>
+                            </a:ln>
+                            <a:effectLst/>
+                          </wps:spPr>
+                          <wps:style>
+                            <a:lnRef idx="0">
+                              <a:schemeClr val="accent1"/>
+                            </a:lnRef>
+                            <a:fillRef idx="0">
+                              <a:schemeClr val="accent1"/>
+                            </a:fillRef>
+                            <a:effectRef idx="0">
+                              <a:schemeClr val="accent1"/>
+                            </a:effectRef>
+                            <a:fontRef idx="minor">
+                              <a:schemeClr val="dk1"/>
+                            </a:fontRef>
+                          </wps:style>
+                          <wps:txbx>
+                            <w:txbxContent>
+                              <w:p>
+                                <w:pPr>
+                                  <w:pStyle w:val="Bezmezer"/>
+                                  <w:spacing w:before="40" w:after="560" w:line="216" w:lineRule="auto"/>
+                                  <w:rPr>
+                                    <w:color w:val="4472C4" w:themeColor="accent1"/>
+                                    <w:sz w:val="96"/>
+                                    <w:szCs w:val="96"/>
+                                  </w:rPr>
+                                </w:pPr>
+                                <w:sdt>
+                                  <w:sdtPr>
+                                    <w:rPr>
+                                      <w:color w:val="4472C4" w:themeColor="accent1"/>
+                                      <w:sz w:val="96"/>
+                                      <w:szCs w:val="96"/>
+                                    </w:rPr>
+                                    <w:alias w:val="Název"/>
+                                    <w:tag w:val=""/>
+                                    <w:id w:val="151731938"/>
+                                    <w:dataBinding w:prefixMappings="xmlns:ns0='http://purl.org/dc/elements/1.1/' xmlns:ns1='http://schemas.openxmlformats.org/package/2006/metadata/core-properties' " w:xpath="/ns1:coreProperties[1]/ns0:title[1]" w:storeItemID="{6C3C8BC8-F283-45AE-878A-BAB7291924A1}"/>
+                                    <w:text/>
+                                  </w:sdtPr>
+                                  <w:sdtContent>
+                                    <w:r>
+                                      <w:rPr>
+                                        <w:color w:val="4472C4" w:themeColor="accent1"/>
+                                        <w:sz w:val="96"/>
+                                        <w:szCs w:val="96"/>
+                                      </w:rPr>
+                                      <w:t>Datové typy</w:t>
+                                    </w:r>
+                                  </w:sdtContent>
+                                </w:sdt>
+                              </w:p>
+                              <w:sdt>
+                                <w:sdtPr>
+                                  <w:rPr>
+                                    <w:caps/>
+                                    <w:color w:val="1F4E79" w:themeColor="accent5" w:themeShade="80"/>
+                                    <w:sz w:val="40"/>
+                                    <w:szCs w:val="40"/>
+                                  </w:rPr>
+                                  <w:alias w:val="Podtitul"/>
+                                  <w:tag w:val=""/>
+                                  <w:id w:val="-2090151685"/>
+                                  <w:dataBinding w:prefixMappings="xmlns:ns0='http://purl.org/dc/elements/1.1/' xmlns:ns1='http://schemas.openxmlformats.org/package/2006/metadata/core-properties' " w:xpath="/ns1:coreProperties[1]/ns0:subject[1]" w:storeItemID="{6C3C8BC8-F283-45AE-878A-BAB7291924A1}"/>
+                                  <w:text/>
+                                </w:sdtPr>
+                                <w:sdtContent>
+                                  <w:p>
+                                    <w:pPr>
+                                      <w:pStyle w:val="Bezmezer"/>
+                                      <w:spacing w:before="40" w:after="40"/>
+                                      <w:rPr>
+                                        <w:caps/>
+                                        <w:color w:val="1F4E79" w:themeColor="accent5" w:themeShade="80"/>
+                                        <w:sz w:val="40"/>
+                                        <w:szCs w:val="40"/>
+                                      </w:rPr>
+                                    </w:pPr>
+                                    <w:r>
+                                      <w:rPr>
+                                        <w:caps/>
+                                        <w:color w:val="1F4E79" w:themeColor="accent5" w:themeShade="80"/>
+                                        <w:sz w:val="40"/>
+                                        <w:szCs w:val="40"/>
+                                      </w:rPr>
+                                      <w:t>Kuba kacálek ,ondřej Skutil</w:t>
+                                    </w:r>
+                                  </w:p>
+                                </w:sdtContent>
+                              </w:sdt>
+                            </w:txbxContent>
+                          </wps:txbx>
+                          <wps:bodyPr rot="0" spcFirstLastPara="0" vertOverflow="overflow" horzOverflow="overflow" vert="horz" wrap="square" lIns="0" tIns="0" rIns="0" bIns="0" numCol="1" spcCol="0" rtlCol="0" fromWordArt="0" anchor="t" anchorCtr="0" forceAA="0" compatLnSpc="1">
+                            <a:prstTxWarp prst="textNoShape">
+                              <a:avLst/>
+                            </a:prstTxWarp>
+                            <a:spAutoFit/>
+                          </wps:bodyPr>
+                        </wps:wsp>
+                      </a:graphicData>
+                    </a:graphic>
+                    <wp14:sizeRelH relativeFrom="margin">
+                      <wp14:pctWidth>79000</wp14:pctWidth>
+                    </wp14:sizeRelH>
+                    <wp14:sizeRelV relativeFrom="page">
+                      <wp14:pctHeight>35000</wp14:pctHeight>
+                    </wp14:sizeRelV>
+                  </wp:anchor>
+                </w:drawing>
+              </mc:Choice>
+              <mc:Fallback>
+                <w:pict>
+                  <v:shape w14:anchorId="70EB46E8" id="Textové pole 131" o:spid="_x0000_s1027" type="#_x0000_t202" style="position:absolute;margin-left:0;margin-top:0;width:369pt;height:529.2pt;z-index:251660288;visibility:visible;mso-wrap-style:square;mso-width-percent:790;mso-height-percent:350;mso-left-percent:77;mso-top-percent:540;mso-wrap-distance-left:14.4pt;mso-wrap-distance-top:0;mso-wrap-distance-right:14.4pt;mso-wrap-distance-bottom:0;mso-position-horizontal-relative:margin;mso-position-vertical-relative:page;mso-width-percent:790;mso-height-percent:350;mso-left-percent:77;mso-top-percent:540;mso-width-relative:margin;mso-height-relative:page;v-text-anchor:top" o:gfxdata="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" filled="f" stroked="f" strokeweight=".5pt">
+                    <v:textbox style="mso-fit-shape-to-text:t" inset="0,0,0,0">
+                      <w:txbxContent>
+                        <w:p>
+                          <w:pPr>
+                            <w:pStyle w:val="Bezmezer"/>
+                            <w:spacing w:before="40" w:after="560" w:line="216" w:lineRule="auto"/>
+                            <w:rPr>
+                              <w:color w:val="4472C4" w:themeColor="accent1"/>
+                              <w:sz w:val="96"/>
+                              <w:szCs w:val="96"/>
+                            </w:rPr>
+                          </w:pPr>
+                          <w:sdt>
+                            <w:sdtPr>
+                              <w:rPr>
+                                <w:color w:val="4472C4" w:themeColor="accent1"/>
+                                <w:sz w:val="96"/>
+                                <w:szCs w:val="96"/>
+                              </w:rPr>
+                              <w:alias w:val="Název"/>
+                              <w:tag w:val=""/>
+                              <w:id w:val="151731938"/>
+                              <w:dataBinding w:prefixMappings="xmlns:ns0='http://purl.org/dc/elements/1.1/' xmlns:ns1='http://schemas.openxmlformats.org/package/2006/metadata/core-properties' " w:xpath="/ns1:coreProperties[1]/ns0:title[1]" w:storeItemID="{6C3C8BC8-F283-45AE-878A-BAB7291924A1}"/>
+                              <w:text/>
+                            </w:sdtPr>
+                            <w:sdtContent>
+                              <w:r>
+                                <w:rPr>
+                                  <w:color w:val="4472C4" w:themeColor="accent1"/>
+                                  <w:sz w:val="96"/>
+                                  <w:szCs w:val="96"/>
+                                </w:rPr>
+                                <w:t>Datové typy</w:t>
+                              </w:r>
+                            </w:sdtContent>
+                          </w:sdt>
+                        </w:p>
+                        <w:sdt>
+                          <w:sdtPr>
+                            <w:rPr>
+                              <w:caps/>
+                              <w:color w:val="1F4E79" w:themeColor="accent5" w:themeShade="80"/>
+                              <w:sz w:val="40"/>
+                              <w:szCs w:val="40"/>
+                            </w:rPr>
+                            <w:alias w:val="Podtitul"/>
+                            <w:tag w:val=""/>
+                            <w:id w:val="-2090151685"/>
+                            <w:dataBinding w:prefixMappings="xmlns:ns0='http://purl.org/dc/elements/1.1/' xmlns:ns1='http://schemas.openxmlformats.org/package/2006/metadata/core-properties' " w:xpath="/ns1:coreProperties[1]/ns0:subject[1]" w:storeItemID="{6C3C8BC8-F283-45AE-878A-BAB7291924A1}"/>
+                            <w:text/>
+                          </w:sdtPr>
+                          <w:sdtContent>
+                            <w:p>
+                              <w:pPr>
+                                <w:pStyle w:val="Bezmezer"/>
+                                <w:spacing w:before="40" w:after="40"/>
+                                <w:rPr>
+                                  <w:caps/>
+                                  <w:color w:val="1F4E79" w:themeColor="accent5" w:themeShade="80"/>
+                                  <w:sz w:val="40"/>
+                                  <w:szCs w:val="40"/>
+                                </w:rPr>
+                              </w:pPr>
+                              <w:r>
+                                <w:rPr>
+                                  <w:caps/>
+                                  <w:color w:val="1F4E79" w:themeColor="accent5" w:themeShade="80"/>
+                                  <w:sz w:val="40"/>
+                                  <w:szCs w:val="40"/>
+                                </w:rPr>
+                                <w:t>Kuba kacálek ,ondřej Skutil</w:t>
+                              </w:r>
+                            </w:p>
+                          </w:sdtContent>
+                        </w:sdt>
+                      </w:txbxContent>
+                    </v:textbox>
+                    <w10:wrap type="square" anchorx="margin" anchory="page"/>
+                  </v:shape>
+                </w:pict>
+              </mc:Fallback>
+            </mc:AlternateContent>
+          </w:r>
+          <w:r>
+            <w:rPr>
+              <w:noProof/>
+            </w:rPr>
+            <mc:AlternateContent>
+              <mc:Choice Requires="wps">
+                <w:drawing>
+                  <wp:anchor distT="0" distB="0" distL="114300" distR="114300" simplePos="0" relativeHeight="251659264" behindDoc="0" locked="0" layoutInCell="1" allowOverlap="1" wp14:anchorId="2686C18E" wp14:editId="1ABC2015">
+                    <wp:simplePos x="0" y="0"/>
+                    <wp:positionH relativeFrom="margin">
+                      <wp:align>right</wp:align>
+                    </wp:positionH>
+                    <mc:AlternateContent>
+                      <mc:Choice Requires="wp14">
+                        <wp:positionV relativeFrom="page">
+                          <wp14:pctPosVOffset>2300</wp14:pctPosVOffset>
+                        </wp:positionV>
+                      </mc:Choice>
+                      <mc:Fallback>
+                        <wp:positionV relativeFrom="page">
+                          <wp:posOffset>245745</wp:posOffset>
+                        </wp:positionV>
+                      </mc:Fallback>
+                    </mc:AlternateContent>
+                    <wp:extent cx="594360" cy="987552"/>
+                    <wp:effectExtent l="0" t="0" r="0" b="5080"/>
+                    <wp:wrapNone/>
+                    <wp:docPr id="132" name="Obdélník 132"/>
+                    <wp:cNvGraphicFramePr>
+                      <a:graphicFrameLocks xmlns:a="http://schemas.openxmlformats.org/drawingml/2006/main" noChangeAspect="1"/>
+                    </wp:cNvGraphicFramePr>
+                    <a:graphic xmlns:a="http://schemas.openxmlformats.org/drawingml/2006/main">
+                      <a:graphicData uri="http://schemas.microsoft.com/office/word/2010/wordprocessingShape">
+                        <wps:wsp>
+                          <wps:cNvSpPr>
+                            <a:spLocks noChangeAspect="1"/>
+                          </wps:cNvSpPr>
+                          <wps:spPr>
+                            <a:xfrm>
+                              <a:off x="0" y="0"/>
+                              <a:ext cx="594360" cy="987552"/>
+                            </a:xfrm>
+                            <a:prstGeom prst="rect">
+                              <a:avLst/>
+                            </a:prstGeom>
+                            <a:ln>
+                              <a:noFill/>
+                            </a:ln>
+                          </wps:spPr>
+                          <wps:style>
+                            <a:lnRef idx="2">
+                              <a:schemeClr val="accent1">
+                                <a:shade val="50000"/>
+                              </a:schemeClr>
+                            </a:lnRef>
+                            <a:fillRef idx="1">
+                              <a:schemeClr val="accent1"/>
+                            </a:fillRef>
+                            <a:effectRef idx="0">
+                              <a:schemeClr val="accent1"/>
+                            </a:effectRef>
+                            <a:fontRef idx="minor">
+                              <a:schemeClr val="lt1"/>
+                            </a:fontRef>
+                          </wps:style>
+                          <wps:txbx>
+                            <w:txbxContent>
+                              <w:sdt>
+                                <w:sdtPr>
+                                  <w:rPr>
+                                    <w:color w:val="FFFFFF" w:themeColor="background1"/>
+                                    <w:sz w:val="32"/>
+                                    <w:szCs w:val="32"/>
+                                  </w:rPr>
+                                  <w:alias w:val="Rok"/>
+                                  <w:tag w:val=""/>
+                                  <w:id w:val="-785116381"/>
+                                  <w:dataBinding w:prefixMappings="xmlns:ns0='http://schemas.microsoft.com/office/2006/coverPageProps' " w:xpath="/ns0:CoverPageProperties[1]/ns0:PublishDate[1]" w:storeItemID="{55AF091B-3C7A-41E3-B477-F2FDAA23CFDA}"/>
+                                  <w:date w:fullDate="2022-01-01T00:00:00Z">
+                                    <w:dateFormat w:val="yyyy"/>
+                                    <w:lid w:val="cs-CZ"/>
+                                    <w:storeMappedDataAs w:val="dateTime"/>
+                                    <w:calendar w:val="gregorian"/>
+                                  </w:date>
+                                </w:sdtPr>
+                                <w:sdtContent>
+                                  <w:p>
+                                    <w:pPr>
+                                      <w:pStyle w:val="Bezmezer"/>
+                                      <w:jc w:val="center"/>
+                                      <w:rPr>
+                                        <w:color w:val="FFFFFF" w:themeColor="background1"/>
+                                        <w:sz w:val="32"/>
+                                        <w:szCs w:val="32"/>
+                                      </w:rPr>
+                                    </w:pPr>
+                                    <w:r>
+                                      <w:rPr>
+                                        <w:color w:val="FFFFFF" w:themeColor="background1"/>
+                                        <w:sz w:val="32"/>
+                                        <w:szCs w:val="32"/>
+                                      </w:rPr>
+                                      <w:t>2022</w:t>
+                                    </w:r>
+                                  </w:p>
+                                </w:sdtContent>
+                              </w:sdt>
+                            </w:txbxContent>
+                          </wps:txbx>
+                          <wps:bodyPr rot="0" spcFirstLastPara="0" vertOverflow="overflow" horzOverflow="overflow" vert="horz" wrap="square" lIns="45720" tIns="45720" rIns="45720" bIns="45720" numCol="1" spcCol="0" rtlCol="0" fromWordArt="0" anchor="b" anchorCtr="0" forceAA="0" compatLnSpc="1">
+                            <a:prstTxWarp prst="textNoShape">
+                              <a:avLst/>
+                            </a:prstTxWarp>
+                            <a:noAutofit/>
+                          </wps:bodyPr>
+                        </wps:wsp>
+                      </a:graphicData>
+                    </a:graphic>
+                    <wp14:sizeRelH relativeFrom="page">
+                      <wp14:pctWidth>7600</wp14:pctWidth>
+                    </wp14:sizeRelH>
+                    <wp14:sizeRelV relativeFrom="page">
+                      <wp14:pctHeight>9800</wp14:pctHeight>
+                    </wp14:sizeRelV>
+                  </wp:anchor>
+                </w:drawing>
+              </mc:Choice>
+              <mc:Fallback>
+                <w:pict>
+                  <v:rect w14:anchorId="2686C18E" id="Obdélník 132" o:spid="_x0000_s1028" style="position:absolute;margin-left:-4.4pt;margin-top:0;width:46.8pt;height:77.75pt;z-index:251659264;visibility:visible;mso-wrap-style:square;mso-width-percent:76;mso-height-percent:98;mso-top-percent:23;mso-wrap-distance-left:9pt;mso-wrap-distance-top:0;mso-wrap-distance-right:9pt;mso-wrap-distance-bottom:0;mso-position-horizontal:right;mso-position-horizontal-relative:margin;mso-position-vertical-relative:page;mso-width-percent:76;mso-height-percent:98;mso-top-percent:23;mso-width-relative:page;mso-height-relative:page;v-text-anchor:bottom" o:gfxdata="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" fillcolor="#4472c4 [3204]" stroked="f" strokeweight="1pt">
+                    <o:lock v:ext="edit" aspectratio="t"/>
+                    <v:textbox inset="3.6pt,,3.6pt">
+                      <w:txbxContent>
+                        <w:sdt>
+                          <w:sdtPr>
+                            <w:rPr>
+                              <w:color w:val="FFFFFF" w:themeColor="background1"/>
+                              <w:sz w:val="32"/>
+                              <w:szCs w:val="32"/>
+                            </w:rPr>
+                            <w:alias w:val="Rok"/>
+                            <w:tag w:val=""/>
+                            <w:id w:val="-785116381"/>
+                            <w:dataBinding w:prefixMappings="xmlns:ns0='http://schemas.microsoft.com/office/2006/coverPageProps' " w:xpath="/ns0:CoverPageProperties[1]/ns0:PublishDate[1]" w:storeItemID="{55AF091B-3C7A-41E3-B477-F2FDAA23CFDA}"/>
+                            <w:date w:fullDate="2022-01-01T00:00:00Z">
+                              <w:dateFormat w:val="yyyy"/>
+                              <w:lid w:val="cs-CZ"/>
+                              <w:storeMappedDataAs w:val="dateTime"/>
+                              <w:calendar w:val="gregorian"/>
+                            </w:date>
+                          </w:sdtPr>
+                          <w:sdtContent>
+                            <w:p>
+                              <w:pPr>
+                                <w:pStyle w:val="Bezmezer"/>
+                                <w:jc w:val="center"/>
+                                <w:rPr>
+                                  <w:color w:val="FFFFFF" w:themeColor="background1"/>
+                                  <w:sz w:val="32"/>
+                                  <w:szCs w:val="32"/>
+                                </w:rPr>
+                              </w:pPr>
+                              <w:r>
+                                <w:rPr>
+                                  <w:color w:val="FFFFFF" w:themeColor="background1"/>
+                                  <w:sz w:val="32"/>
+                                  <w:szCs w:val="32"/>
+                                </w:rPr>
+                                <w:t>2022</w:t>
+                              </w:r>
+                            </w:p>
+                          </w:sdtContent>
+                        </w:sdt>
+                      </w:txbxContent>
+                    </v:textbox>
+                    <w10:wrap anchorx="margin" anchory="page"/>
+                  </v:rect>
+                </w:pict>
+              </mc:Fallback>
+            </mc:AlternateContent>
+          </w:r>
+          <w:r>
+            <w:br w:type="page"/>
+          </w:r>
+        </w:p>
+      </w:sdtContent>
+    </w:sdt>
     <w:p>
       <w:pPr>
         <w:pStyle w:val="Nadpis1"/>
       </w:pPr>
       <w:r>
+        <w:lastRenderedPageBreak/>
         <w:t>Datové typy</w:t>
       </w:r>
     </w:p>
@@ -176,10 +726,7 @@
         <w:t>Line</w:t>
       </w:r>
       <w:r>
-        <w:t xml:space="preserve">ární vs Binary </w:t>
-      </w:r>
-      <w:r>
-        <w:t>Search</w:t>
+        <w:t>ární vs Binary Search</w:t>
       </w:r>
     </w:p>
     <w:p>
@@ -270,10 +817,1417 @@
         <w:t>hledaný prvek je středem půlení.</w:t>
       </w:r>
     </w:p>
+    <w:p/>
+    <w:p>
+      <w:r>
+        <w:br w:type="page"/>
+      </w:r>
+    </w:p>
+    <w:p>
+      <w:pPr>
+        <w:pStyle w:val="Nadpis2"/>
+        <w:jc w:val="center"/>
+      </w:pPr>
+      <w:r>
+        <w:lastRenderedPageBreak/>
+        <w:t>Ukázkový kód(C</w:t>
+      </w:r>
+      <w:r>
+        <w:rPr>
+          <w:lang w:val="en-US"/>
+        </w:rPr>
+        <w:t>#</w:t>
+      </w:r>
+      <w:r>
+        <w:t>)</w:t>
+      </w:r>
+    </w:p>
+    <w:p>
+      <w:pPr>
+        <w:pStyle w:val="Nadpis3"/>
+      </w:pPr>
+      <w:r>
+        <w:t>Binary</w:t>
+      </w:r>
+    </w:p>
+    <w:p>
+      <w:pPr>
+        <w:autoSpaceDE w:val="0"/>
+        <w:autoSpaceDN w:val="0"/>
+        <w:adjustRightInd w:val="0"/>
+        <w:spacing w:after="0" w:line="240" w:lineRule="auto"/>
+        <w:rPr>
+          <w:rFonts w:ascii="Cascadia Mono" w:hAnsi="Cascadia Mono" w:cs="Cascadia Mono"/>
+          <w:color w:val="000000"/>
+          <w:sz w:val="19"/>
+          <w:szCs w:val="19"/>
+        </w:rPr>
+      </w:pPr>
+      <w:r>
+        <w:rPr>
+          <w:rFonts w:ascii="Cascadia Mono" w:hAnsi="Cascadia Mono" w:cs="Cascadia Mono"/>
+          <w:color w:val="000000"/>
+          <w:sz w:val="19"/>
+          <w:szCs w:val="19"/>
+        </w:rPr>
+        <w:t xml:space="preserve">      </w:t>
+      </w:r>
+      <w:r>
+        <w:rPr>
+          <w:rFonts w:ascii="Cascadia Mono" w:hAnsi="Cascadia Mono" w:cs="Cascadia Mono"/>
+          <w:color w:val="0000FF"/>
+          <w:sz w:val="19"/>
+          <w:szCs w:val="19"/>
+        </w:rPr>
+        <w:t>static</w:t>
+      </w:r>
+      <w:r>
+        <w:rPr>
+          <w:rFonts w:ascii="Cascadia Mono" w:hAnsi="Cascadia Mono" w:cs="Cascadia Mono"/>
+          <w:color w:val="000000"/>
+          <w:sz w:val="19"/>
+          <w:szCs w:val="19"/>
+        </w:rPr>
+        <w:t xml:space="preserve"> </w:t>
+      </w:r>
+      <w:r>
+        <w:rPr>
+          <w:rFonts w:ascii="Cascadia Mono" w:hAnsi="Cascadia Mono" w:cs="Cascadia Mono"/>
+          <w:color w:val="0000FF"/>
+          <w:sz w:val="19"/>
+          <w:szCs w:val="19"/>
+        </w:rPr>
+        <w:t>int</w:t>
+      </w:r>
+      <w:r>
+        <w:rPr>
+          <w:rFonts w:ascii="Cascadia Mono" w:hAnsi="Cascadia Mono" w:cs="Cascadia Mono"/>
+          <w:color w:val="000000"/>
+          <w:sz w:val="19"/>
+          <w:szCs w:val="19"/>
+        </w:rPr>
+        <w:t xml:space="preserve"> binarySearch(</w:t>
+      </w:r>
+      <w:r>
+        <w:rPr>
+          <w:rFonts w:ascii="Cascadia Mono" w:hAnsi="Cascadia Mono" w:cs="Cascadia Mono"/>
+          <w:color w:val="0000FF"/>
+          <w:sz w:val="19"/>
+          <w:szCs w:val="19"/>
+        </w:rPr>
+        <w:t>int</w:t>
+      </w:r>
+      <w:r>
+        <w:rPr>
+          <w:rFonts w:ascii="Cascadia Mono" w:hAnsi="Cascadia Mono" w:cs="Cascadia Mono"/>
+          <w:color w:val="000000"/>
+          <w:sz w:val="19"/>
+          <w:szCs w:val="19"/>
+        </w:rPr>
+        <w:t xml:space="preserve">[] arr, </w:t>
+      </w:r>
+      <w:r>
+        <w:rPr>
+          <w:rFonts w:ascii="Cascadia Mono" w:hAnsi="Cascadia Mono" w:cs="Cascadia Mono"/>
+          <w:color w:val="0000FF"/>
+          <w:sz w:val="19"/>
+          <w:szCs w:val="19"/>
+        </w:rPr>
+        <w:t>int</w:t>
+      </w:r>
+      <w:r>
+        <w:rPr>
+          <w:rFonts w:ascii="Cascadia Mono" w:hAnsi="Cascadia Mono" w:cs="Cascadia Mono"/>
+          <w:color w:val="000000"/>
+          <w:sz w:val="19"/>
+          <w:szCs w:val="19"/>
+        </w:rPr>
+        <w:t xml:space="preserve"> l, </w:t>
+      </w:r>
+      <w:r>
+        <w:rPr>
+          <w:rFonts w:ascii="Cascadia Mono" w:hAnsi="Cascadia Mono" w:cs="Cascadia Mono"/>
+          <w:color w:val="0000FF"/>
+          <w:sz w:val="19"/>
+          <w:szCs w:val="19"/>
+        </w:rPr>
+        <w:t>int</w:t>
+      </w:r>
+      <w:r>
+        <w:rPr>
+          <w:rFonts w:ascii="Cascadia Mono" w:hAnsi="Cascadia Mono" w:cs="Cascadia Mono"/>
+          <w:color w:val="000000"/>
+          <w:sz w:val="19"/>
+          <w:szCs w:val="19"/>
+        </w:rPr>
+        <w:t xml:space="preserve"> r, </w:t>
+      </w:r>
+      <w:r>
+        <w:rPr>
+          <w:rFonts w:ascii="Cascadia Mono" w:hAnsi="Cascadia Mono" w:cs="Cascadia Mono"/>
+          <w:color w:val="0000FF"/>
+          <w:sz w:val="19"/>
+          <w:szCs w:val="19"/>
+        </w:rPr>
+        <w:t>int</w:t>
+      </w:r>
+      <w:r>
+        <w:rPr>
+          <w:rFonts w:ascii="Cascadia Mono" w:hAnsi="Cascadia Mono" w:cs="Cascadia Mono"/>
+          <w:color w:val="000000"/>
+          <w:sz w:val="19"/>
+          <w:szCs w:val="19"/>
+        </w:rPr>
+        <w:t xml:space="preserve"> h)</w:t>
+      </w:r>
+    </w:p>
+    <w:p>
+      <w:pPr>
+        <w:autoSpaceDE w:val="0"/>
+        <w:autoSpaceDN w:val="0"/>
+        <w:adjustRightInd w:val="0"/>
+        <w:spacing w:after="0" w:line="240" w:lineRule="auto"/>
+        <w:rPr>
+          <w:rFonts w:ascii="Cascadia Mono" w:hAnsi="Cascadia Mono" w:cs="Cascadia Mono"/>
+          <w:color w:val="000000"/>
+          <w:sz w:val="19"/>
+          <w:szCs w:val="19"/>
+        </w:rPr>
+      </w:pPr>
+      <w:r>
+        <w:rPr>
+          <w:rFonts w:ascii="Cascadia Mono" w:hAnsi="Cascadia Mono" w:cs="Cascadia Mono"/>
+          <w:color w:val="000000"/>
+          <w:sz w:val="19"/>
+          <w:szCs w:val="19"/>
+        </w:rPr>
+        <w:t xml:space="preserve">        {</w:t>
+      </w:r>
+    </w:p>
+    <w:p>
+      <w:pPr>
+        <w:autoSpaceDE w:val="0"/>
+        <w:autoSpaceDN w:val="0"/>
+        <w:adjustRightInd w:val="0"/>
+        <w:spacing w:after="0" w:line="240" w:lineRule="auto"/>
+        <w:rPr>
+          <w:rFonts w:ascii="Cascadia Mono" w:hAnsi="Cascadia Mono" w:cs="Cascadia Mono"/>
+          <w:color w:val="000000"/>
+          <w:sz w:val="19"/>
+          <w:szCs w:val="19"/>
+        </w:rPr>
+      </w:pPr>
+      <w:r>
+        <w:rPr>
+          <w:rFonts w:ascii="Cascadia Mono" w:hAnsi="Cascadia Mono" w:cs="Cascadia Mono"/>
+          <w:color w:val="000000"/>
+          <w:sz w:val="19"/>
+          <w:szCs w:val="19"/>
+        </w:rPr>
+        <w:t xml:space="preserve">            </w:t>
+      </w:r>
+      <w:r>
+        <w:rPr>
+          <w:rFonts w:ascii="Cascadia Mono" w:hAnsi="Cascadia Mono" w:cs="Cascadia Mono"/>
+          <w:color w:val="008000"/>
+          <w:sz w:val="19"/>
+          <w:szCs w:val="19"/>
+        </w:rPr>
+        <w:t>// Pokud zbývá jeden prvek končíme</w:t>
+      </w:r>
+    </w:p>
+    <w:p>
+      <w:pPr>
+        <w:autoSpaceDE w:val="0"/>
+        <w:autoSpaceDN w:val="0"/>
+        <w:adjustRightInd w:val="0"/>
+        <w:spacing w:after="0" w:line="240" w:lineRule="auto"/>
+        <w:rPr>
+          <w:rFonts w:ascii="Cascadia Mono" w:hAnsi="Cascadia Mono" w:cs="Cascadia Mono"/>
+          <w:color w:val="000000"/>
+          <w:sz w:val="19"/>
+          <w:szCs w:val="19"/>
+        </w:rPr>
+      </w:pPr>
+      <w:r>
+        <w:rPr>
+          <w:rFonts w:ascii="Cascadia Mono" w:hAnsi="Cascadia Mono" w:cs="Cascadia Mono"/>
+          <w:color w:val="000000"/>
+          <w:sz w:val="19"/>
+          <w:szCs w:val="19"/>
+        </w:rPr>
+        <w:t xml:space="preserve">            </w:t>
+      </w:r>
+      <w:r>
+        <w:rPr>
+          <w:rFonts w:ascii="Cascadia Mono" w:hAnsi="Cascadia Mono" w:cs="Cascadia Mono"/>
+          <w:color w:val="0000FF"/>
+          <w:sz w:val="19"/>
+          <w:szCs w:val="19"/>
+        </w:rPr>
+        <w:t>if</w:t>
+      </w:r>
+      <w:r>
+        <w:rPr>
+          <w:rFonts w:ascii="Cascadia Mono" w:hAnsi="Cascadia Mono" w:cs="Cascadia Mono"/>
+          <w:color w:val="000000"/>
+          <w:sz w:val="19"/>
+          <w:szCs w:val="19"/>
+        </w:rPr>
+        <w:t xml:space="preserve"> (r &gt;= l)</w:t>
+      </w:r>
+    </w:p>
+    <w:p>
+      <w:pPr>
+        <w:autoSpaceDE w:val="0"/>
+        <w:autoSpaceDN w:val="0"/>
+        <w:adjustRightInd w:val="0"/>
+        <w:spacing w:after="0" w:line="240" w:lineRule="auto"/>
+        <w:rPr>
+          <w:rFonts w:ascii="Cascadia Mono" w:hAnsi="Cascadia Mono" w:cs="Cascadia Mono"/>
+          <w:color w:val="000000"/>
+          <w:sz w:val="19"/>
+          <w:szCs w:val="19"/>
+        </w:rPr>
+      </w:pPr>
+      <w:r>
+        <w:rPr>
+          <w:rFonts w:ascii="Cascadia Mono" w:hAnsi="Cascadia Mono" w:cs="Cascadia Mono"/>
+          <w:color w:val="000000"/>
+          <w:sz w:val="19"/>
+          <w:szCs w:val="19"/>
+        </w:rPr>
+        <w:t xml:space="preserve">            {</w:t>
+      </w:r>
+    </w:p>
+    <w:p>
+      <w:pPr>
+        <w:autoSpaceDE w:val="0"/>
+        <w:autoSpaceDN w:val="0"/>
+        <w:adjustRightInd w:val="0"/>
+        <w:spacing w:after="0" w:line="240" w:lineRule="auto"/>
+        <w:rPr>
+          <w:rFonts w:ascii="Cascadia Mono" w:hAnsi="Cascadia Mono" w:cs="Cascadia Mono"/>
+          <w:color w:val="000000"/>
+          <w:sz w:val="19"/>
+          <w:szCs w:val="19"/>
+        </w:rPr>
+      </w:pPr>
+      <w:r>
+        <w:rPr>
+          <w:rFonts w:ascii="Cascadia Mono" w:hAnsi="Cascadia Mono" w:cs="Cascadia Mono"/>
+          <w:color w:val="000000"/>
+          <w:sz w:val="19"/>
+          <w:szCs w:val="19"/>
+        </w:rPr>
+        <w:t xml:space="preserve">                </w:t>
+      </w:r>
+      <w:r>
+        <w:rPr>
+          <w:rFonts w:ascii="Cascadia Mono" w:hAnsi="Cascadia Mono" w:cs="Cascadia Mono"/>
+          <w:color w:val="008000"/>
+          <w:sz w:val="19"/>
+          <w:szCs w:val="19"/>
+        </w:rPr>
+        <w:t>// Zjistíme střed vybrané části</w:t>
+      </w:r>
+    </w:p>
+    <w:p>
+      <w:pPr>
+        <w:autoSpaceDE w:val="0"/>
+        <w:autoSpaceDN w:val="0"/>
+        <w:adjustRightInd w:val="0"/>
+        <w:spacing w:after="0" w:line="240" w:lineRule="auto"/>
+        <w:rPr>
+          <w:rFonts w:ascii="Cascadia Mono" w:hAnsi="Cascadia Mono" w:cs="Cascadia Mono"/>
+          <w:color w:val="000000"/>
+          <w:sz w:val="19"/>
+          <w:szCs w:val="19"/>
+        </w:rPr>
+      </w:pPr>
+      <w:r>
+        <w:rPr>
+          <w:rFonts w:ascii="Cascadia Mono" w:hAnsi="Cascadia Mono" w:cs="Cascadia Mono"/>
+          <w:color w:val="000000"/>
+          <w:sz w:val="19"/>
+          <w:szCs w:val="19"/>
+        </w:rPr>
+        <w:t xml:space="preserve">                </w:t>
+      </w:r>
+      <w:r>
+        <w:rPr>
+          <w:rFonts w:ascii="Cascadia Mono" w:hAnsi="Cascadia Mono" w:cs="Cascadia Mono"/>
+          <w:color w:val="0000FF"/>
+          <w:sz w:val="19"/>
+          <w:szCs w:val="19"/>
+        </w:rPr>
+        <w:t>int</w:t>
+      </w:r>
+      <w:r>
+        <w:rPr>
+          <w:rFonts w:ascii="Cascadia Mono" w:hAnsi="Cascadia Mono" w:cs="Cascadia Mono"/>
+          <w:color w:val="000000"/>
+          <w:sz w:val="19"/>
+          <w:szCs w:val="19"/>
+        </w:rPr>
+        <w:t xml:space="preserve"> mid = l + (r - l) / 2;</w:t>
+      </w:r>
+    </w:p>
+    <w:p>
+      <w:pPr>
+        <w:autoSpaceDE w:val="0"/>
+        <w:autoSpaceDN w:val="0"/>
+        <w:adjustRightInd w:val="0"/>
+        <w:spacing w:after="0" w:line="240" w:lineRule="auto"/>
+        <w:rPr>
+          <w:rFonts w:ascii="Cascadia Mono" w:hAnsi="Cascadia Mono" w:cs="Cascadia Mono"/>
+          <w:color w:val="000000"/>
+          <w:sz w:val="19"/>
+          <w:szCs w:val="19"/>
+        </w:rPr>
+      </w:pPr>
+    </w:p>
+    <w:p>
+      <w:pPr>
+        <w:autoSpaceDE w:val="0"/>
+        <w:autoSpaceDN w:val="0"/>
+        <w:adjustRightInd w:val="0"/>
+        <w:spacing w:after="0" w:line="240" w:lineRule="auto"/>
+        <w:rPr>
+          <w:rFonts w:ascii="Cascadia Mono" w:hAnsi="Cascadia Mono" w:cs="Cascadia Mono"/>
+          <w:color w:val="000000"/>
+          <w:sz w:val="19"/>
+          <w:szCs w:val="19"/>
+        </w:rPr>
+      </w:pPr>
+      <w:r>
+        <w:rPr>
+          <w:rFonts w:ascii="Cascadia Mono" w:hAnsi="Cascadia Mono" w:cs="Cascadia Mono"/>
+          <w:color w:val="000000"/>
+          <w:sz w:val="19"/>
+          <w:szCs w:val="19"/>
+        </w:rPr>
+        <w:t xml:space="preserve">                </w:t>
+      </w:r>
+      <w:r>
+        <w:rPr>
+          <w:rFonts w:ascii="Cascadia Mono" w:hAnsi="Cascadia Mono" w:cs="Cascadia Mono"/>
+          <w:color w:val="008000"/>
+          <w:sz w:val="19"/>
+          <w:szCs w:val="19"/>
+        </w:rPr>
+        <w:t>// Pokud byl prvek nalezen, končíme</w:t>
+      </w:r>
+    </w:p>
+    <w:p>
+      <w:pPr>
+        <w:autoSpaceDE w:val="0"/>
+        <w:autoSpaceDN w:val="0"/>
+        <w:adjustRightInd w:val="0"/>
+        <w:spacing w:after="0" w:line="240" w:lineRule="auto"/>
+        <w:rPr>
+          <w:rFonts w:ascii="Cascadia Mono" w:hAnsi="Cascadia Mono" w:cs="Cascadia Mono"/>
+          <w:color w:val="000000"/>
+          <w:sz w:val="19"/>
+          <w:szCs w:val="19"/>
+        </w:rPr>
+      </w:pPr>
+      <w:r>
+        <w:rPr>
+          <w:rFonts w:ascii="Cascadia Mono" w:hAnsi="Cascadia Mono" w:cs="Cascadia Mono"/>
+          <w:color w:val="000000"/>
+          <w:sz w:val="19"/>
+          <w:szCs w:val="19"/>
+        </w:rPr>
+        <w:t xml:space="preserve">                </w:t>
+      </w:r>
+      <w:r>
+        <w:rPr>
+          <w:rFonts w:ascii="Cascadia Mono" w:hAnsi="Cascadia Mono" w:cs="Cascadia Mono"/>
+          <w:color w:val="0000FF"/>
+          <w:sz w:val="19"/>
+          <w:szCs w:val="19"/>
+        </w:rPr>
+        <w:t>if</w:t>
+      </w:r>
+      <w:r>
+        <w:rPr>
+          <w:rFonts w:ascii="Cascadia Mono" w:hAnsi="Cascadia Mono" w:cs="Cascadia Mono"/>
+          <w:color w:val="000000"/>
+          <w:sz w:val="19"/>
+          <w:szCs w:val="19"/>
+        </w:rPr>
+        <w:t xml:space="preserve"> (arr[mid] == h)</w:t>
+      </w:r>
+    </w:p>
+    <w:p>
+      <w:pPr>
+        <w:autoSpaceDE w:val="0"/>
+        <w:autoSpaceDN w:val="0"/>
+        <w:adjustRightInd w:val="0"/>
+        <w:spacing w:after="0" w:line="240" w:lineRule="auto"/>
+        <w:rPr>
+          <w:rFonts w:ascii="Cascadia Mono" w:hAnsi="Cascadia Mono" w:cs="Cascadia Mono"/>
+          <w:color w:val="000000"/>
+          <w:sz w:val="19"/>
+          <w:szCs w:val="19"/>
+        </w:rPr>
+      </w:pPr>
+      <w:r>
+        <w:rPr>
+          <w:rFonts w:ascii="Cascadia Mono" w:hAnsi="Cascadia Mono" w:cs="Cascadia Mono"/>
+          <w:color w:val="000000"/>
+          <w:sz w:val="19"/>
+          <w:szCs w:val="19"/>
+        </w:rPr>
+        <w:t xml:space="preserve">                    </w:t>
+      </w:r>
+      <w:r>
+        <w:rPr>
+          <w:rFonts w:ascii="Cascadia Mono" w:hAnsi="Cascadia Mono" w:cs="Cascadia Mono"/>
+          <w:color w:val="0000FF"/>
+          <w:sz w:val="19"/>
+          <w:szCs w:val="19"/>
+        </w:rPr>
+        <w:t>return</w:t>
+      </w:r>
+      <w:r>
+        <w:rPr>
+          <w:rFonts w:ascii="Cascadia Mono" w:hAnsi="Cascadia Mono" w:cs="Cascadia Mono"/>
+          <w:color w:val="000000"/>
+          <w:sz w:val="19"/>
+          <w:szCs w:val="19"/>
+        </w:rPr>
+        <w:t xml:space="preserve"> mid;</w:t>
+      </w:r>
+    </w:p>
+    <w:p>
+      <w:pPr>
+        <w:autoSpaceDE w:val="0"/>
+        <w:autoSpaceDN w:val="0"/>
+        <w:adjustRightInd w:val="0"/>
+        <w:spacing w:after="0" w:line="240" w:lineRule="auto"/>
+        <w:rPr>
+          <w:rFonts w:ascii="Cascadia Mono" w:hAnsi="Cascadia Mono" w:cs="Cascadia Mono"/>
+          <w:color w:val="000000"/>
+          <w:sz w:val="19"/>
+          <w:szCs w:val="19"/>
+        </w:rPr>
+      </w:pPr>
+    </w:p>
+    <w:p>
+      <w:pPr>
+        <w:autoSpaceDE w:val="0"/>
+        <w:autoSpaceDN w:val="0"/>
+        <w:adjustRightInd w:val="0"/>
+        <w:spacing w:after="0" w:line="240" w:lineRule="auto"/>
+        <w:rPr>
+          <w:rFonts w:ascii="Cascadia Mono" w:hAnsi="Cascadia Mono" w:cs="Cascadia Mono"/>
+          <w:color w:val="000000"/>
+          <w:sz w:val="19"/>
+          <w:szCs w:val="19"/>
+        </w:rPr>
+      </w:pPr>
+      <w:r>
+        <w:rPr>
+          <w:rFonts w:ascii="Cascadia Mono" w:hAnsi="Cascadia Mono" w:cs="Cascadia Mono"/>
+          <w:color w:val="000000"/>
+          <w:sz w:val="19"/>
+          <w:szCs w:val="19"/>
+        </w:rPr>
+        <w:t xml:space="preserve">                </w:t>
+      </w:r>
+      <w:r>
+        <w:rPr>
+          <w:rFonts w:ascii="Cascadia Mono" w:hAnsi="Cascadia Mono" w:cs="Cascadia Mono"/>
+          <w:color w:val="008000"/>
+          <w:sz w:val="19"/>
+          <w:szCs w:val="19"/>
+        </w:rPr>
+        <w:t>// Pokud je středový prvek větší než hledaný. Prvek musí být v na levé straně pole</w:t>
+      </w:r>
+    </w:p>
+    <w:p>
+      <w:pPr>
+        <w:autoSpaceDE w:val="0"/>
+        <w:autoSpaceDN w:val="0"/>
+        <w:adjustRightInd w:val="0"/>
+        <w:spacing w:after="0" w:line="240" w:lineRule="auto"/>
+        <w:rPr>
+          <w:rFonts w:ascii="Cascadia Mono" w:hAnsi="Cascadia Mono" w:cs="Cascadia Mono"/>
+          <w:color w:val="000000"/>
+          <w:sz w:val="19"/>
+          <w:szCs w:val="19"/>
+        </w:rPr>
+      </w:pPr>
+      <w:r>
+        <w:rPr>
+          <w:rFonts w:ascii="Cascadia Mono" w:hAnsi="Cascadia Mono" w:cs="Cascadia Mono"/>
+          <w:color w:val="000000"/>
+          <w:sz w:val="19"/>
+          <w:szCs w:val="19"/>
+        </w:rPr>
+        <w:t xml:space="preserve">                </w:t>
+      </w:r>
+      <w:r>
+        <w:rPr>
+          <w:rFonts w:ascii="Cascadia Mono" w:hAnsi="Cascadia Mono" w:cs="Cascadia Mono"/>
+          <w:color w:val="0000FF"/>
+          <w:sz w:val="19"/>
+          <w:szCs w:val="19"/>
+        </w:rPr>
+        <w:t>if</w:t>
+      </w:r>
+      <w:r>
+        <w:rPr>
+          <w:rFonts w:ascii="Cascadia Mono" w:hAnsi="Cascadia Mono" w:cs="Cascadia Mono"/>
+          <w:color w:val="000000"/>
+          <w:sz w:val="19"/>
+          <w:szCs w:val="19"/>
+        </w:rPr>
+        <w:t xml:space="preserve"> (arr[mid] &gt; h)</w:t>
+      </w:r>
+    </w:p>
+    <w:p>
+      <w:pPr>
+        <w:autoSpaceDE w:val="0"/>
+        <w:autoSpaceDN w:val="0"/>
+        <w:adjustRightInd w:val="0"/>
+        <w:spacing w:after="0" w:line="240" w:lineRule="auto"/>
+        <w:rPr>
+          <w:rFonts w:ascii="Cascadia Mono" w:hAnsi="Cascadia Mono" w:cs="Cascadia Mono"/>
+          <w:color w:val="000000"/>
+          <w:sz w:val="19"/>
+          <w:szCs w:val="19"/>
+        </w:rPr>
+      </w:pPr>
+      <w:r>
+        <w:rPr>
+          <w:rFonts w:ascii="Cascadia Mono" w:hAnsi="Cascadia Mono" w:cs="Cascadia Mono"/>
+          <w:color w:val="000000"/>
+          <w:sz w:val="19"/>
+          <w:szCs w:val="19"/>
+        </w:rPr>
+        <w:t xml:space="preserve">                    </w:t>
+      </w:r>
+      <w:r>
+        <w:rPr>
+          <w:rFonts w:ascii="Cascadia Mono" w:hAnsi="Cascadia Mono" w:cs="Cascadia Mono"/>
+          <w:color w:val="0000FF"/>
+          <w:sz w:val="19"/>
+          <w:szCs w:val="19"/>
+        </w:rPr>
+        <w:t>return</w:t>
+      </w:r>
+      <w:r>
+        <w:rPr>
+          <w:rFonts w:ascii="Cascadia Mono" w:hAnsi="Cascadia Mono" w:cs="Cascadia Mono"/>
+          <w:color w:val="000000"/>
+          <w:sz w:val="19"/>
+          <w:szCs w:val="19"/>
+        </w:rPr>
+        <w:t xml:space="preserve"> binarySearch(arr, l, mid - 1, h);</w:t>
+      </w:r>
+    </w:p>
+    <w:p>
+      <w:pPr>
+        <w:autoSpaceDE w:val="0"/>
+        <w:autoSpaceDN w:val="0"/>
+        <w:adjustRightInd w:val="0"/>
+        <w:spacing w:after="0" w:line="240" w:lineRule="auto"/>
+        <w:rPr>
+          <w:rFonts w:ascii="Cascadia Mono" w:hAnsi="Cascadia Mono" w:cs="Cascadia Mono"/>
+          <w:color w:val="000000"/>
+          <w:sz w:val="19"/>
+          <w:szCs w:val="19"/>
+        </w:rPr>
+      </w:pPr>
+    </w:p>
+    <w:p>
+      <w:pPr>
+        <w:autoSpaceDE w:val="0"/>
+        <w:autoSpaceDN w:val="0"/>
+        <w:adjustRightInd w:val="0"/>
+        <w:spacing w:after="0" w:line="240" w:lineRule="auto"/>
+        <w:rPr>
+          <w:rFonts w:ascii="Cascadia Mono" w:hAnsi="Cascadia Mono" w:cs="Cascadia Mono"/>
+          <w:color w:val="000000"/>
+          <w:sz w:val="19"/>
+          <w:szCs w:val="19"/>
+        </w:rPr>
+      </w:pPr>
+    </w:p>
+    <w:p>
+      <w:pPr>
+        <w:autoSpaceDE w:val="0"/>
+        <w:autoSpaceDN w:val="0"/>
+        <w:adjustRightInd w:val="0"/>
+        <w:spacing w:after="0" w:line="240" w:lineRule="auto"/>
+        <w:rPr>
+          <w:rFonts w:ascii="Cascadia Mono" w:hAnsi="Cascadia Mono" w:cs="Cascadia Mono"/>
+          <w:color w:val="000000"/>
+          <w:sz w:val="19"/>
+          <w:szCs w:val="19"/>
+        </w:rPr>
+      </w:pPr>
+      <w:r>
+        <w:rPr>
+          <w:rFonts w:ascii="Cascadia Mono" w:hAnsi="Cascadia Mono" w:cs="Cascadia Mono"/>
+          <w:color w:val="000000"/>
+          <w:sz w:val="19"/>
+          <w:szCs w:val="19"/>
+        </w:rPr>
+        <w:t xml:space="preserve">                </w:t>
+      </w:r>
+      <w:r>
+        <w:rPr>
+          <w:rFonts w:ascii="Cascadia Mono" w:hAnsi="Cascadia Mono" w:cs="Cascadia Mono"/>
+          <w:color w:val="008000"/>
+          <w:sz w:val="19"/>
+          <w:szCs w:val="19"/>
+        </w:rPr>
+        <w:t>// Pokud je středový prvek menší než hledaný. Prvek musí být v na pravé straně pole</w:t>
+      </w:r>
+    </w:p>
+    <w:p>
+      <w:pPr>
+        <w:autoSpaceDE w:val="0"/>
+        <w:autoSpaceDN w:val="0"/>
+        <w:adjustRightInd w:val="0"/>
+        <w:spacing w:after="0" w:line="240" w:lineRule="auto"/>
+        <w:rPr>
+          <w:rFonts w:ascii="Cascadia Mono" w:hAnsi="Cascadia Mono" w:cs="Cascadia Mono"/>
+          <w:color w:val="000000"/>
+          <w:sz w:val="19"/>
+          <w:szCs w:val="19"/>
+        </w:rPr>
+      </w:pPr>
+      <w:r>
+        <w:rPr>
+          <w:rFonts w:ascii="Cascadia Mono" w:hAnsi="Cascadia Mono" w:cs="Cascadia Mono"/>
+          <w:color w:val="000000"/>
+          <w:sz w:val="19"/>
+          <w:szCs w:val="19"/>
+        </w:rPr>
+        <w:t xml:space="preserve">                </w:t>
+      </w:r>
+      <w:r>
+        <w:rPr>
+          <w:rFonts w:ascii="Cascadia Mono" w:hAnsi="Cascadia Mono" w:cs="Cascadia Mono"/>
+          <w:color w:val="0000FF"/>
+          <w:sz w:val="19"/>
+          <w:szCs w:val="19"/>
+        </w:rPr>
+        <w:t>return</w:t>
+      </w:r>
+      <w:r>
+        <w:rPr>
+          <w:rFonts w:ascii="Cascadia Mono" w:hAnsi="Cascadia Mono" w:cs="Cascadia Mono"/>
+          <w:color w:val="000000"/>
+          <w:sz w:val="19"/>
+          <w:szCs w:val="19"/>
+        </w:rPr>
+        <w:t xml:space="preserve"> binarySearch(arr, mid + 1, r, h);</w:t>
+      </w:r>
+    </w:p>
+    <w:p>
+      <w:pPr>
+        <w:autoSpaceDE w:val="0"/>
+        <w:autoSpaceDN w:val="0"/>
+        <w:adjustRightInd w:val="0"/>
+        <w:spacing w:after="0" w:line="240" w:lineRule="auto"/>
+        <w:rPr>
+          <w:rFonts w:ascii="Cascadia Mono" w:hAnsi="Cascadia Mono" w:cs="Cascadia Mono"/>
+          <w:color w:val="000000"/>
+          <w:sz w:val="19"/>
+          <w:szCs w:val="19"/>
+        </w:rPr>
+      </w:pPr>
+      <w:r>
+        <w:rPr>
+          <w:rFonts w:ascii="Cascadia Mono" w:hAnsi="Cascadia Mono" w:cs="Cascadia Mono"/>
+          <w:color w:val="000000"/>
+          <w:sz w:val="19"/>
+          <w:szCs w:val="19"/>
+        </w:rPr>
+        <w:t xml:space="preserve">            }</w:t>
+      </w:r>
+    </w:p>
+    <w:p>
+      <w:pPr>
+        <w:autoSpaceDE w:val="0"/>
+        <w:autoSpaceDN w:val="0"/>
+        <w:adjustRightInd w:val="0"/>
+        <w:spacing w:after="0" w:line="240" w:lineRule="auto"/>
+        <w:rPr>
+          <w:rFonts w:ascii="Cascadia Mono" w:hAnsi="Cascadia Mono" w:cs="Cascadia Mono"/>
+          <w:color w:val="000000"/>
+          <w:sz w:val="19"/>
+          <w:szCs w:val="19"/>
+        </w:rPr>
+      </w:pPr>
+    </w:p>
+    <w:p>
+      <w:pPr>
+        <w:autoSpaceDE w:val="0"/>
+        <w:autoSpaceDN w:val="0"/>
+        <w:adjustRightInd w:val="0"/>
+        <w:spacing w:after="0" w:line="240" w:lineRule="auto"/>
+        <w:rPr>
+          <w:rFonts w:ascii="Cascadia Mono" w:hAnsi="Cascadia Mono" w:cs="Cascadia Mono"/>
+          <w:color w:val="000000"/>
+          <w:sz w:val="19"/>
+          <w:szCs w:val="19"/>
+        </w:rPr>
+      </w:pPr>
+      <w:r>
+        <w:rPr>
+          <w:rFonts w:ascii="Cascadia Mono" w:hAnsi="Cascadia Mono" w:cs="Cascadia Mono"/>
+          <w:color w:val="000000"/>
+          <w:sz w:val="19"/>
+          <w:szCs w:val="19"/>
+        </w:rPr>
+        <w:t xml:space="preserve">            </w:t>
+      </w:r>
+      <w:r>
+        <w:rPr>
+          <w:rFonts w:ascii="Cascadia Mono" w:hAnsi="Cascadia Mono" w:cs="Cascadia Mono"/>
+          <w:color w:val="008000"/>
+          <w:sz w:val="19"/>
+          <w:szCs w:val="19"/>
+        </w:rPr>
+        <w:t>// Prvek nebyl nalezen</w:t>
+      </w:r>
+    </w:p>
+    <w:p>
+      <w:pPr>
+        <w:autoSpaceDE w:val="0"/>
+        <w:autoSpaceDN w:val="0"/>
+        <w:adjustRightInd w:val="0"/>
+        <w:spacing w:after="0" w:line="240" w:lineRule="auto"/>
+        <w:rPr>
+          <w:rFonts w:ascii="Cascadia Mono" w:hAnsi="Cascadia Mono" w:cs="Cascadia Mono"/>
+          <w:color w:val="000000"/>
+          <w:sz w:val="19"/>
+          <w:szCs w:val="19"/>
+        </w:rPr>
+      </w:pPr>
+      <w:r>
+        <w:rPr>
+          <w:rFonts w:ascii="Cascadia Mono" w:hAnsi="Cascadia Mono" w:cs="Cascadia Mono"/>
+          <w:color w:val="000000"/>
+          <w:sz w:val="19"/>
+          <w:szCs w:val="19"/>
+        </w:rPr>
+        <w:t xml:space="preserve">            </w:t>
+      </w:r>
+      <w:r>
+        <w:rPr>
+          <w:rFonts w:ascii="Cascadia Mono" w:hAnsi="Cascadia Mono" w:cs="Cascadia Mono"/>
+          <w:color w:val="0000FF"/>
+          <w:sz w:val="19"/>
+          <w:szCs w:val="19"/>
+        </w:rPr>
+        <w:t>return</w:t>
+      </w:r>
+      <w:r>
+        <w:rPr>
+          <w:rFonts w:ascii="Cascadia Mono" w:hAnsi="Cascadia Mono" w:cs="Cascadia Mono"/>
+          <w:color w:val="000000"/>
+          <w:sz w:val="19"/>
+          <w:szCs w:val="19"/>
+        </w:rPr>
+        <w:t xml:space="preserve"> -1;</w:t>
+      </w:r>
+    </w:p>
+    <w:p>
+      <w:pPr>
+        <w:pStyle w:val="Nadpis3"/>
+        <w:rPr>
+          <w:rFonts w:ascii="Cascadia Mono" w:hAnsi="Cascadia Mono" w:cs="Cascadia Mono"/>
+          <w:color w:val="000000"/>
+          <w:sz w:val="19"/>
+          <w:szCs w:val="19"/>
+        </w:rPr>
+      </w:pPr>
+      <w:r>
+        <w:rPr>
+          <w:rFonts w:ascii="Cascadia Mono" w:hAnsi="Cascadia Mono" w:cs="Cascadia Mono"/>
+          <w:color w:val="000000"/>
+          <w:sz w:val="19"/>
+          <w:szCs w:val="19"/>
+        </w:rPr>
+        <w:t xml:space="preserve">        }</w:t>
+      </w:r>
+    </w:p>
+    <w:p>
+      <w:pPr>
+        <w:pStyle w:val="Nadpis3"/>
+        <w:rPr>
+          <w:rFonts w:ascii="Cascadia Mono" w:hAnsi="Cascadia Mono" w:cs="Cascadia Mono"/>
+          <w:color w:val="000000"/>
+          <w:sz w:val="19"/>
+          <w:szCs w:val="19"/>
+        </w:rPr>
+      </w:pPr>
+    </w:p>
+    <w:p>
+      <w:pPr>
+        <w:pStyle w:val="Nadpis3"/>
+        <w:jc w:val="center"/>
+      </w:pPr>
+      <w:r>
+        <w:t>Lineární</w:t>
+      </w:r>
+    </w:p>
+    <w:p>
+      <w:pPr>
+        <w:autoSpaceDE w:val="0"/>
+        <w:autoSpaceDN w:val="0"/>
+        <w:adjustRightInd w:val="0"/>
+        <w:spacing w:after="0" w:line="240" w:lineRule="auto"/>
+        <w:rPr>
+          <w:rFonts w:ascii="Cascadia Mono" w:hAnsi="Cascadia Mono" w:cs="Cascadia Mono"/>
+          <w:color w:val="000000"/>
+          <w:sz w:val="19"/>
+          <w:szCs w:val="19"/>
+        </w:rPr>
+      </w:pPr>
+      <w:r>
+        <w:rPr>
+          <w:rFonts w:ascii="Cascadia Mono" w:hAnsi="Cascadia Mono" w:cs="Cascadia Mono"/>
+          <w:color w:val="000000"/>
+          <w:sz w:val="19"/>
+          <w:szCs w:val="19"/>
+        </w:rPr>
+        <w:t xml:space="preserve">  </w:t>
+      </w:r>
+      <w:r>
+        <w:rPr>
+          <w:rFonts w:ascii="Cascadia Mono" w:hAnsi="Cascadia Mono" w:cs="Cascadia Mono"/>
+          <w:color w:val="0000FF"/>
+          <w:sz w:val="19"/>
+          <w:szCs w:val="19"/>
+        </w:rPr>
+        <w:t>static</w:t>
+      </w:r>
+      <w:r>
+        <w:rPr>
+          <w:rFonts w:ascii="Cascadia Mono" w:hAnsi="Cascadia Mono" w:cs="Cascadia Mono"/>
+          <w:color w:val="000000"/>
+          <w:sz w:val="19"/>
+          <w:szCs w:val="19"/>
+        </w:rPr>
+        <w:t xml:space="preserve"> </w:t>
+      </w:r>
+      <w:r>
+        <w:rPr>
+          <w:rFonts w:ascii="Cascadia Mono" w:hAnsi="Cascadia Mono" w:cs="Cascadia Mono"/>
+          <w:color w:val="0000FF"/>
+          <w:sz w:val="19"/>
+          <w:szCs w:val="19"/>
+        </w:rPr>
+        <w:t>int</w:t>
+      </w:r>
+      <w:r>
+        <w:rPr>
+          <w:rFonts w:ascii="Cascadia Mono" w:hAnsi="Cascadia Mono" w:cs="Cascadia Mono"/>
+          <w:color w:val="000000"/>
+          <w:sz w:val="19"/>
+          <w:szCs w:val="19"/>
+        </w:rPr>
+        <w:t xml:space="preserve"> Linear&lt;</w:t>
+      </w:r>
+      <w:r>
+        <w:rPr>
+          <w:rFonts w:ascii="Cascadia Mono" w:hAnsi="Cascadia Mono" w:cs="Cascadia Mono"/>
+          <w:color w:val="2B91AF"/>
+          <w:sz w:val="19"/>
+          <w:szCs w:val="19"/>
+        </w:rPr>
+        <w:t>T</w:t>
+      </w:r>
+      <w:r>
+        <w:rPr>
+          <w:rFonts w:ascii="Cascadia Mono" w:hAnsi="Cascadia Mono" w:cs="Cascadia Mono"/>
+          <w:color w:val="000000"/>
+          <w:sz w:val="19"/>
+          <w:szCs w:val="19"/>
+        </w:rPr>
+        <w:t>&gt;(IEnumerable&lt;T&gt; arr,T h)</w:t>
+      </w:r>
+    </w:p>
+    <w:p>
+      <w:pPr>
+        <w:autoSpaceDE w:val="0"/>
+        <w:autoSpaceDN w:val="0"/>
+        <w:adjustRightInd w:val="0"/>
+        <w:spacing w:after="0" w:line="240" w:lineRule="auto"/>
+        <w:rPr>
+          <w:rFonts w:ascii="Cascadia Mono" w:hAnsi="Cascadia Mono" w:cs="Cascadia Mono"/>
+          <w:color w:val="000000"/>
+          <w:sz w:val="19"/>
+          <w:szCs w:val="19"/>
+        </w:rPr>
+      </w:pPr>
+      <w:r>
+        <w:rPr>
+          <w:rFonts w:ascii="Cascadia Mono" w:hAnsi="Cascadia Mono" w:cs="Cascadia Mono"/>
+          <w:color w:val="000000"/>
+          <w:sz w:val="19"/>
+          <w:szCs w:val="19"/>
+        </w:rPr>
+        <w:t xml:space="preserve">        {</w:t>
+      </w:r>
+    </w:p>
+    <w:p>
+      <w:pPr>
+        <w:autoSpaceDE w:val="0"/>
+        <w:autoSpaceDN w:val="0"/>
+        <w:adjustRightInd w:val="0"/>
+        <w:spacing w:after="0" w:line="240" w:lineRule="auto"/>
+        <w:rPr>
+          <w:rFonts w:ascii="Cascadia Mono" w:hAnsi="Cascadia Mono" w:cs="Cascadia Mono"/>
+          <w:color w:val="000000"/>
+          <w:sz w:val="19"/>
+          <w:szCs w:val="19"/>
+        </w:rPr>
+      </w:pPr>
+      <w:r>
+        <w:rPr>
+          <w:rFonts w:ascii="Cascadia Mono" w:hAnsi="Cascadia Mono" w:cs="Cascadia Mono"/>
+          <w:color w:val="000000"/>
+          <w:sz w:val="19"/>
+          <w:szCs w:val="19"/>
+        </w:rPr>
+        <w:t xml:space="preserve">            </w:t>
+      </w:r>
+      <w:r>
+        <w:rPr>
+          <w:rFonts w:ascii="Cascadia Mono" w:hAnsi="Cascadia Mono" w:cs="Cascadia Mono"/>
+          <w:color w:val="0000FF"/>
+          <w:sz w:val="19"/>
+          <w:szCs w:val="19"/>
+        </w:rPr>
+        <w:t>int</w:t>
+      </w:r>
+      <w:r>
+        <w:rPr>
+          <w:rFonts w:ascii="Cascadia Mono" w:hAnsi="Cascadia Mono" w:cs="Cascadia Mono"/>
+          <w:color w:val="000000"/>
+          <w:sz w:val="19"/>
+          <w:szCs w:val="19"/>
+        </w:rPr>
+        <w:t xml:space="preserve"> index = 0;</w:t>
+      </w:r>
+    </w:p>
+    <w:p>
+      <w:pPr>
+        <w:autoSpaceDE w:val="0"/>
+        <w:autoSpaceDN w:val="0"/>
+        <w:adjustRightInd w:val="0"/>
+        <w:spacing w:after="0" w:line="240" w:lineRule="auto"/>
+        <w:rPr>
+          <w:rFonts w:ascii="Cascadia Mono" w:hAnsi="Cascadia Mono" w:cs="Cascadia Mono"/>
+          <w:color w:val="000000"/>
+          <w:sz w:val="19"/>
+          <w:szCs w:val="19"/>
+        </w:rPr>
+      </w:pPr>
+      <w:r>
+        <w:rPr>
+          <w:rFonts w:ascii="Cascadia Mono" w:hAnsi="Cascadia Mono" w:cs="Cascadia Mono"/>
+          <w:color w:val="000000"/>
+          <w:sz w:val="19"/>
+          <w:szCs w:val="19"/>
+        </w:rPr>
+        <w:t xml:space="preserve">            </w:t>
+      </w:r>
+      <w:r>
+        <w:rPr>
+          <w:rFonts w:ascii="Cascadia Mono" w:hAnsi="Cascadia Mono" w:cs="Cascadia Mono"/>
+          <w:color w:val="008000"/>
+          <w:sz w:val="19"/>
+          <w:szCs w:val="19"/>
+        </w:rPr>
+        <w:t>// Procházím pole hledám prvek</w:t>
+      </w:r>
+    </w:p>
+    <w:p>
+      <w:pPr>
+        <w:autoSpaceDE w:val="0"/>
+        <w:autoSpaceDN w:val="0"/>
+        <w:adjustRightInd w:val="0"/>
+        <w:spacing w:after="0" w:line="240" w:lineRule="auto"/>
+        <w:rPr>
+          <w:rFonts w:ascii="Cascadia Mono" w:hAnsi="Cascadia Mono" w:cs="Cascadia Mono"/>
+          <w:color w:val="000000"/>
+          <w:sz w:val="19"/>
+          <w:szCs w:val="19"/>
+        </w:rPr>
+      </w:pPr>
+      <w:r>
+        <w:rPr>
+          <w:rFonts w:ascii="Cascadia Mono" w:hAnsi="Cascadia Mono" w:cs="Cascadia Mono"/>
+          <w:color w:val="000000"/>
+          <w:sz w:val="19"/>
+          <w:szCs w:val="19"/>
+        </w:rPr>
+        <w:t xml:space="preserve">            </w:t>
+      </w:r>
+      <w:r>
+        <w:rPr>
+          <w:rFonts w:ascii="Cascadia Mono" w:hAnsi="Cascadia Mono" w:cs="Cascadia Mono"/>
+          <w:color w:val="0000FF"/>
+          <w:sz w:val="19"/>
+          <w:szCs w:val="19"/>
+        </w:rPr>
+        <w:t>foreach</w:t>
+      </w:r>
+      <w:r>
+        <w:rPr>
+          <w:rFonts w:ascii="Cascadia Mono" w:hAnsi="Cascadia Mono" w:cs="Cascadia Mono"/>
+          <w:color w:val="000000"/>
+          <w:sz w:val="19"/>
+          <w:szCs w:val="19"/>
+        </w:rPr>
+        <w:t xml:space="preserve">(var t </w:t>
+      </w:r>
+      <w:r>
+        <w:rPr>
+          <w:rFonts w:ascii="Cascadia Mono" w:hAnsi="Cascadia Mono" w:cs="Cascadia Mono"/>
+          <w:color w:val="0000FF"/>
+          <w:sz w:val="19"/>
+          <w:szCs w:val="19"/>
+        </w:rPr>
+        <w:t>in</w:t>
+      </w:r>
+      <w:r>
+        <w:rPr>
+          <w:rFonts w:ascii="Cascadia Mono" w:hAnsi="Cascadia Mono" w:cs="Cascadia Mono"/>
+          <w:color w:val="000000"/>
+          <w:sz w:val="19"/>
+          <w:szCs w:val="19"/>
+        </w:rPr>
+        <w:t xml:space="preserve"> arr)</w:t>
+      </w:r>
+    </w:p>
+    <w:p>
+      <w:pPr>
+        <w:autoSpaceDE w:val="0"/>
+        <w:autoSpaceDN w:val="0"/>
+        <w:adjustRightInd w:val="0"/>
+        <w:spacing w:after="0" w:line="240" w:lineRule="auto"/>
+        <w:rPr>
+          <w:rFonts w:ascii="Cascadia Mono" w:hAnsi="Cascadia Mono" w:cs="Cascadia Mono"/>
+          <w:color w:val="000000"/>
+          <w:sz w:val="19"/>
+          <w:szCs w:val="19"/>
+        </w:rPr>
+      </w:pPr>
+      <w:r>
+        <w:rPr>
+          <w:rFonts w:ascii="Cascadia Mono" w:hAnsi="Cascadia Mono" w:cs="Cascadia Mono"/>
+          <w:color w:val="000000"/>
+          <w:sz w:val="19"/>
+          <w:szCs w:val="19"/>
+        </w:rPr>
+        <w:t xml:space="preserve">            {</w:t>
+      </w:r>
+    </w:p>
+    <w:p>
+      <w:pPr>
+        <w:autoSpaceDE w:val="0"/>
+        <w:autoSpaceDN w:val="0"/>
+        <w:adjustRightInd w:val="0"/>
+        <w:spacing w:after="0" w:line="240" w:lineRule="auto"/>
+        <w:rPr>
+          <w:rFonts w:ascii="Cascadia Mono" w:hAnsi="Cascadia Mono" w:cs="Cascadia Mono"/>
+          <w:color w:val="000000"/>
+          <w:sz w:val="19"/>
+          <w:szCs w:val="19"/>
+        </w:rPr>
+      </w:pPr>
+      <w:r>
+        <w:rPr>
+          <w:rFonts w:ascii="Cascadia Mono" w:hAnsi="Cascadia Mono" w:cs="Cascadia Mono"/>
+          <w:color w:val="000000"/>
+          <w:sz w:val="19"/>
+          <w:szCs w:val="19"/>
+        </w:rPr>
+        <w:t xml:space="preserve">                </w:t>
+      </w:r>
+      <w:r>
+        <w:rPr>
+          <w:rFonts w:ascii="Cascadia Mono" w:hAnsi="Cascadia Mono" w:cs="Cascadia Mono"/>
+          <w:color w:val="008000"/>
+          <w:sz w:val="19"/>
+          <w:szCs w:val="19"/>
+        </w:rPr>
+        <w:t>//Nasel jsem prvek vrátím index</w:t>
+      </w:r>
+    </w:p>
+    <w:p>
+      <w:pPr>
+        <w:autoSpaceDE w:val="0"/>
+        <w:autoSpaceDN w:val="0"/>
+        <w:adjustRightInd w:val="0"/>
+        <w:spacing w:after="0" w:line="240" w:lineRule="auto"/>
+        <w:rPr>
+          <w:rFonts w:ascii="Cascadia Mono" w:hAnsi="Cascadia Mono" w:cs="Cascadia Mono"/>
+          <w:color w:val="000000"/>
+          <w:sz w:val="19"/>
+          <w:szCs w:val="19"/>
+        </w:rPr>
+      </w:pPr>
+      <w:r>
+        <w:rPr>
+          <w:rFonts w:ascii="Cascadia Mono" w:hAnsi="Cascadia Mono" w:cs="Cascadia Mono"/>
+          <w:color w:val="000000"/>
+          <w:sz w:val="19"/>
+          <w:szCs w:val="19"/>
+        </w:rPr>
+        <w:t xml:space="preserve">                </w:t>
+      </w:r>
+      <w:r>
+        <w:rPr>
+          <w:rFonts w:ascii="Cascadia Mono" w:hAnsi="Cascadia Mono" w:cs="Cascadia Mono"/>
+          <w:color w:val="0000FF"/>
+          <w:sz w:val="19"/>
+          <w:szCs w:val="19"/>
+        </w:rPr>
+        <w:t>if</w:t>
+      </w:r>
+      <w:r>
+        <w:rPr>
+          <w:rFonts w:ascii="Cascadia Mono" w:hAnsi="Cascadia Mono" w:cs="Cascadia Mono"/>
+          <w:color w:val="000000"/>
+          <w:sz w:val="19"/>
+          <w:szCs w:val="19"/>
+        </w:rPr>
+        <w:t xml:space="preserve"> (h.Equals(t)) { </w:t>
+      </w:r>
+      <w:r>
+        <w:rPr>
+          <w:rFonts w:ascii="Cascadia Mono" w:hAnsi="Cascadia Mono" w:cs="Cascadia Mono"/>
+          <w:color w:val="0000FF"/>
+          <w:sz w:val="19"/>
+          <w:szCs w:val="19"/>
+        </w:rPr>
+        <w:t>return</w:t>
+      </w:r>
+      <w:r>
+        <w:rPr>
+          <w:rFonts w:ascii="Cascadia Mono" w:hAnsi="Cascadia Mono" w:cs="Cascadia Mono"/>
+          <w:color w:val="000000"/>
+          <w:sz w:val="19"/>
+          <w:szCs w:val="19"/>
+        </w:rPr>
+        <w:t xml:space="preserve"> index; }</w:t>
+      </w:r>
+    </w:p>
+    <w:p>
+      <w:pPr>
+        <w:autoSpaceDE w:val="0"/>
+        <w:autoSpaceDN w:val="0"/>
+        <w:adjustRightInd w:val="0"/>
+        <w:spacing w:after="0" w:line="240" w:lineRule="auto"/>
+        <w:rPr>
+          <w:rFonts w:ascii="Cascadia Mono" w:hAnsi="Cascadia Mono" w:cs="Cascadia Mono"/>
+          <w:color w:val="000000"/>
+          <w:sz w:val="19"/>
+          <w:szCs w:val="19"/>
+        </w:rPr>
+      </w:pPr>
+      <w:r>
+        <w:rPr>
+          <w:rFonts w:ascii="Cascadia Mono" w:hAnsi="Cascadia Mono" w:cs="Cascadia Mono"/>
+          <w:color w:val="000000"/>
+          <w:sz w:val="19"/>
+          <w:szCs w:val="19"/>
+        </w:rPr>
+        <w:t xml:space="preserve">                </w:t>
+      </w:r>
+      <w:r>
+        <w:rPr>
+          <w:rFonts w:ascii="Cascadia Mono" w:hAnsi="Cascadia Mono" w:cs="Cascadia Mono"/>
+          <w:color w:val="008000"/>
+          <w:sz w:val="19"/>
+          <w:szCs w:val="19"/>
+        </w:rPr>
+        <w:t>//Zvětšuji index s každým průchodem</w:t>
+      </w:r>
+    </w:p>
+    <w:p>
+      <w:pPr>
+        <w:autoSpaceDE w:val="0"/>
+        <w:autoSpaceDN w:val="0"/>
+        <w:adjustRightInd w:val="0"/>
+        <w:spacing w:after="0" w:line="240" w:lineRule="auto"/>
+        <w:rPr>
+          <w:rFonts w:ascii="Cascadia Mono" w:hAnsi="Cascadia Mono" w:cs="Cascadia Mono"/>
+          <w:color w:val="000000"/>
+          <w:sz w:val="19"/>
+          <w:szCs w:val="19"/>
+        </w:rPr>
+      </w:pPr>
+      <w:r>
+        <w:rPr>
+          <w:rFonts w:ascii="Cascadia Mono" w:hAnsi="Cascadia Mono" w:cs="Cascadia Mono"/>
+          <w:color w:val="000000"/>
+          <w:sz w:val="19"/>
+          <w:szCs w:val="19"/>
+        </w:rPr>
+        <w:t xml:space="preserve">                index++;</w:t>
+      </w:r>
+    </w:p>
+    <w:p>
+      <w:pPr>
+        <w:autoSpaceDE w:val="0"/>
+        <w:autoSpaceDN w:val="0"/>
+        <w:adjustRightInd w:val="0"/>
+        <w:spacing w:after="0" w:line="240" w:lineRule="auto"/>
+        <w:rPr>
+          <w:rFonts w:ascii="Cascadia Mono" w:hAnsi="Cascadia Mono" w:cs="Cascadia Mono"/>
+          <w:color w:val="000000"/>
+          <w:sz w:val="19"/>
+          <w:szCs w:val="19"/>
+        </w:rPr>
+      </w:pPr>
+      <w:r>
+        <w:rPr>
+          <w:rFonts w:ascii="Cascadia Mono" w:hAnsi="Cascadia Mono" w:cs="Cascadia Mono"/>
+          <w:color w:val="000000"/>
+          <w:sz w:val="19"/>
+          <w:szCs w:val="19"/>
+        </w:rPr>
+        <w:t xml:space="preserve">            }</w:t>
+      </w:r>
+    </w:p>
+    <w:p>
+      <w:pPr>
+        <w:autoSpaceDE w:val="0"/>
+        <w:autoSpaceDN w:val="0"/>
+        <w:adjustRightInd w:val="0"/>
+        <w:spacing w:after="0" w:line="240" w:lineRule="auto"/>
+        <w:rPr>
+          <w:rFonts w:ascii="Cascadia Mono" w:hAnsi="Cascadia Mono" w:cs="Cascadia Mono"/>
+          <w:color w:val="000000"/>
+          <w:sz w:val="19"/>
+          <w:szCs w:val="19"/>
+        </w:rPr>
+      </w:pPr>
+      <w:r>
+        <w:rPr>
+          <w:rFonts w:ascii="Cascadia Mono" w:hAnsi="Cascadia Mono" w:cs="Cascadia Mono"/>
+          <w:color w:val="000000"/>
+          <w:sz w:val="19"/>
+          <w:szCs w:val="19"/>
+        </w:rPr>
+        <w:t xml:space="preserve">            </w:t>
+      </w:r>
+      <w:r>
+        <w:rPr>
+          <w:rFonts w:ascii="Cascadia Mono" w:hAnsi="Cascadia Mono" w:cs="Cascadia Mono"/>
+          <w:color w:val="008000"/>
+          <w:sz w:val="19"/>
+          <w:szCs w:val="19"/>
+        </w:rPr>
+        <w:t>// Prvek nebyl nalezen</w:t>
+      </w:r>
+    </w:p>
+    <w:p>
+      <w:pPr>
+        <w:autoSpaceDE w:val="0"/>
+        <w:autoSpaceDN w:val="0"/>
+        <w:adjustRightInd w:val="0"/>
+        <w:spacing w:after="0" w:line="240" w:lineRule="auto"/>
+        <w:rPr>
+          <w:rFonts w:ascii="Cascadia Mono" w:hAnsi="Cascadia Mono" w:cs="Cascadia Mono"/>
+          <w:color w:val="000000"/>
+          <w:sz w:val="19"/>
+          <w:szCs w:val="19"/>
+        </w:rPr>
+      </w:pPr>
+      <w:r>
+        <w:rPr>
+          <w:rFonts w:ascii="Cascadia Mono" w:hAnsi="Cascadia Mono" w:cs="Cascadia Mono"/>
+          <w:color w:val="000000"/>
+          <w:sz w:val="19"/>
+          <w:szCs w:val="19"/>
+        </w:rPr>
+        <w:t xml:space="preserve">            </w:t>
+      </w:r>
+      <w:r>
+        <w:rPr>
+          <w:rFonts w:ascii="Cascadia Mono" w:hAnsi="Cascadia Mono" w:cs="Cascadia Mono"/>
+          <w:color w:val="0000FF"/>
+          <w:sz w:val="19"/>
+          <w:szCs w:val="19"/>
+        </w:rPr>
+        <w:t>return</w:t>
+      </w:r>
+      <w:r>
+        <w:rPr>
+          <w:rFonts w:ascii="Cascadia Mono" w:hAnsi="Cascadia Mono" w:cs="Cascadia Mono"/>
+          <w:color w:val="000000"/>
+          <w:sz w:val="19"/>
+          <w:szCs w:val="19"/>
+        </w:rPr>
+        <w:t xml:space="preserve"> -1;</w:t>
+      </w:r>
+    </w:p>
+    <w:p>
+      <w:pPr>
+        <w:pStyle w:val="Nadpis3"/>
+        <w:jc w:val="both"/>
+        <w:rPr>
+          <w:rFonts w:ascii="Cascadia Mono" w:hAnsi="Cascadia Mono" w:cs="Cascadia Mono"/>
+          <w:color w:val="000000"/>
+          <w:sz w:val="19"/>
+          <w:szCs w:val="19"/>
+        </w:rPr>
+      </w:pPr>
+      <w:r>
+        <w:rPr>
+          <w:rFonts w:ascii="Cascadia Mono" w:hAnsi="Cascadia Mono" w:cs="Cascadia Mono"/>
+          <w:color w:val="000000"/>
+          <w:sz w:val="19"/>
+          <w:szCs w:val="19"/>
+        </w:rPr>
+        <w:t xml:space="preserve">        }</w:t>
+      </w:r>
+    </w:p>
+    <w:p>
+      <w:r>
+        <w:br w:type="page"/>
+      </w:r>
+    </w:p>
+    <w:p>
+      <w:pPr>
+        <w:pStyle w:val="Nadpis1"/>
+      </w:pPr>
+      <w:r>
+        <w:lastRenderedPageBreak/>
+        <w:t>Odkaz na Github</w:t>
+      </w:r>
+    </w:p>
+    <w:p>
+      <w:hyperlink r:id="rId6" w:history="1">
+        <w:r>
+          <w:rPr>
+            <w:rStyle w:val="Hypertextovodkaz"/>
+          </w:rPr>
+          <w:t>https://github.com/Kaciis/abstraktniTypy</w:t>
+        </w:r>
+      </w:hyperlink>
+    </w:p>
     <w:sectPr>
       <w:pgSz w:w="11906" w:h="16838"/>
       <w:pgMar w:top="1417" w:right="1417" w:bottom="1417" w:left="1417" w:header="708" w:footer="708" w:gutter="0"/>
+      <w:pgNumType w:start="0"/>
       <w:cols w:space="708"/>
+      <w:titlePg/>
       <w:docGrid w:linePitch="360"/>
     </w:sectPr>
   </w:body>
@@ -956,6 +2910,28 @@
       <w:szCs w:val="26"/>
     </w:rPr>
   </w:style>
+  <w:style w:type="paragraph" w:styleId="Nadpis3">
+    <w:name w:val="heading 3"/>
+    <w:basedOn w:val="Normln"/>
+    <w:next w:val="Normln"/>
+    <w:link w:val="Nadpis3Char"/>
+    <w:uiPriority w:val="9"/>
+    <w:unhideWhenUsed/>
+    <w:qFormat/>
+    <w:rsid w:val="00B260C9"/>
+    <w:pPr>
+      <w:keepNext/>
+      <w:keepLines/>
+      <w:spacing w:before="40" w:after="0"/>
+      <w:outlineLvl w:val="2"/>
+    </w:pPr>
+    <w:rPr>
+      <w:rFonts w:asciiTheme="majorHAnsi" w:eastAsiaTheme="majorEastAsia" w:hAnsiTheme="majorHAnsi" w:cstheme="majorBidi"/>
+      <w:color w:val="1F3763" w:themeColor="accent1" w:themeShade="7F"/>
+      <w:sz w:val="24"/>
+      <w:szCs w:val="24"/>
+    </w:rPr>
+  </w:style>
   <w:style w:type="character" w:default="1" w:styleId="Standardnpsmoodstavce">
     <w:name w:val="Default Paragraph Font"/>
     <w:uiPriority w:val="1"/>
@@ -1018,6 +2994,67 @@
       <w:color w:val="2F5496" w:themeColor="accent1" w:themeShade="BF"/>
       <w:sz w:val="26"/>
       <w:szCs w:val="26"/>
+    </w:rPr>
+  </w:style>
+  <w:style w:type="paragraph" w:styleId="Bezmezer">
+    <w:name w:val="No Spacing"/>
+    <w:link w:val="BezmezerChar"/>
+    <w:uiPriority w:val="1"/>
+    <w:qFormat/>
+    <w:rsid w:val="00E81DD4"/>
+    <w:pPr>
+      <w:spacing w:after="0" w:line="240" w:lineRule="auto"/>
+    </w:pPr>
+    <w:rPr>
+      <w:rFonts w:eastAsiaTheme="minorEastAsia"/>
+      <w:lang w:eastAsia="cs-CZ"/>
+    </w:rPr>
+  </w:style>
+  <w:style w:type="character" w:customStyle="1" w:styleId="BezmezerChar">
+    <w:name w:val="Bez mezer Char"/>
+    <w:basedOn w:val="Standardnpsmoodstavce"/>
+    <w:link w:val="Bezmezer"/>
+    <w:uiPriority w:val="1"/>
+    <w:rsid w:val="00E81DD4"/>
+    <w:rPr>
+      <w:rFonts w:eastAsiaTheme="minorEastAsia"/>
+      <w:lang w:eastAsia="cs-CZ"/>
+    </w:rPr>
+  </w:style>
+  <w:style w:type="character" w:styleId="Hypertextovodkaz">
+    <w:name w:val="Hyperlink"/>
+    <w:basedOn w:val="Standardnpsmoodstavce"/>
+    <w:uiPriority w:val="99"/>
+    <w:unhideWhenUsed/>
+    <w:rsid w:val="00F1646A"/>
+    <w:rPr>
+      <w:color w:val="0563C1" w:themeColor="hyperlink"/>
+      <w:u w:val="single"/>
+    </w:rPr>
+  </w:style>
+  <w:style w:type="character" w:styleId="Nevyeenzmnka">
+    <w:name w:val="Unresolved Mention"/>
+    <w:basedOn w:val="Standardnpsmoodstavce"/>
+    <w:uiPriority w:val="99"/>
+    <w:semiHidden/>
+    <w:unhideWhenUsed/>
+    <w:rsid w:val="00F1646A"/>
+    <w:rPr>
+      <w:color w:val="605E5C"/>
+      <w:shd w:val="clear" w:color="auto" w:fill="E1DFDD"/>
+    </w:rPr>
+  </w:style>
+  <w:style w:type="character" w:customStyle="1" w:styleId="Nadpis3Char">
+    <w:name w:val="Nadpis 3 Char"/>
+    <w:basedOn w:val="Standardnpsmoodstavce"/>
+    <w:link w:val="Nadpis3"/>
+    <w:uiPriority w:val="9"/>
+    <w:rsid w:val="00B260C9"/>
+    <w:rPr>
+      <w:rFonts w:asciiTheme="majorHAnsi" w:eastAsiaTheme="majorEastAsia" w:hAnsiTheme="majorHAnsi" w:cstheme="majorBidi"/>
+      <w:color w:val="1F3763" w:themeColor="accent1" w:themeShade="7F"/>
+      <w:sz w:val="24"/>
+      <w:szCs w:val="24"/>
     </w:rPr>
   </w:style>
 </w:styles>
@@ -1316,4 +3353,23 @@
     </a:ext>
   </a:extLst>
 </a:theme>
+</file>
+
+<file path=customXml/item1.xml><?xml version="1.0" encoding="utf-8"?>
+<CoverPageProperties xmlns="http://schemas.microsoft.com/office/2006/coverPageProps">
+  <PublishDate>2022</PublishDate>
+  <Abstract/>
+  <CompanyAddress/>
+  <CompanyPhone/>
+  <CompanyFax/>
+  <CompanyEmail/>
+</CoverPageProperties>
+</file>
+
+<file path=customXml/itemProps1.xml><?xml version="1.0" encoding="utf-8"?>
+<ds:datastoreItem xmlns:ds="http://schemas.openxmlformats.org/officeDocument/2006/customXml" ds:itemID="{55AF091B-3C7A-41E3-B477-F2FDAA23CFDA}">
+  <ds:schemaRefs>
+    <ds:schemaRef ds:uri="http://schemas.microsoft.com/office/2006/coverPageProps"/>
+  </ds:schemaRefs>
+</ds:datastoreItem>
 </file>
</xml_diff>